<commit_message>
Added Offline Dependencies + Project Report
</commit_message>
<xml_diff>
--- a/doc/UI.docx
+++ b/doc/UI.docx
@@ -4,6 +4,8 @@
   <w:background w:color="DBE5F1" w:themeColor="accent1" w:themeTint="33"/>
   <w:body>
     <w:p>
+      <w:bookmarkStart w:id="0" w:name="_GoBack"/>
+      <w:bookmarkEnd w:id="0"/>
       <w:r>
         <w:rPr>
           <w:noProof/>
@@ -11,7 +13,7 @@
         <mc:AlternateContent>
           <mc:Choice Requires="wps">
             <w:drawing>
-              <wp:anchor distT="0" distB="0" distL="114300" distR="114300" simplePos="0" relativeHeight="251716608" behindDoc="0" locked="0" layoutInCell="1" allowOverlap="1" wp14:anchorId="6B263C9F" wp14:editId="34F09254">
+              <wp:anchor distT="0" distB="0" distL="114300" distR="114300" simplePos="0" relativeHeight="251716608" behindDoc="0" locked="0" layoutInCell="1" allowOverlap="1" wp14:anchorId="1BE43869" wp14:editId="1D54E00D">
                 <wp:simplePos x="0" y="0"/>
                 <wp:positionH relativeFrom="column">
                   <wp:posOffset>1305368</wp:posOffset>
@@ -105,7 +107,7 @@
         <mc:AlternateContent>
           <mc:Choice Requires="wps">
             <w:drawing>
-              <wp:anchor distT="0" distB="0" distL="114300" distR="114300" simplePos="0" relativeHeight="251714560" behindDoc="0" locked="0" layoutInCell="1" allowOverlap="1" wp14:anchorId="0C2A7005" wp14:editId="53181894">
+              <wp:anchor distT="0" distB="0" distL="114300" distR="114300" simplePos="0" relativeHeight="251714560" behindDoc="0" locked="0" layoutInCell="1" allowOverlap="1" wp14:anchorId="5C240646" wp14:editId="6D118411">
                 <wp:simplePos x="0" y="0"/>
                 <wp:positionH relativeFrom="column">
                   <wp:posOffset>1647560</wp:posOffset>
@@ -172,7 +174,7 @@
         <mc:AlternateContent>
           <mc:Choice Requires="wps">
             <w:drawing>
-              <wp:anchor distT="0" distB="0" distL="114300" distR="114300" simplePos="0" relativeHeight="251712512" behindDoc="0" locked="0" layoutInCell="1" allowOverlap="1" wp14:anchorId="5E73B869" wp14:editId="18767B66">
+              <wp:anchor distT="0" distB="0" distL="114300" distR="114300" simplePos="0" relativeHeight="251712512" behindDoc="0" locked="0" layoutInCell="1" allowOverlap="1" wp14:anchorId="54047BCE" wp14:editId="4B0E82F3">
                 <wp:simplePos x="0" y="0"/>
                 <wp:positionH relativeFrom="column">
                   <wp:posOffset>1643173</wp:posOffset>
@@ -236,7 +238,7 @@
         <mc:AlternateContent>
           <mc:Choice Requires="wps">
             <w:drawing>
-              <wp:anchor distT="0" distB="0" distL="114300" distR="114300" simplePos="0" relativeHeight="251710464" behindDoc="0" locked="0" layoutInCell="1" allowOverlap="1" wp14:anchorId="1468B713" wp14:editId="1043FE2A">
+              <wp:anchor distT="0" distB="0" distL="114300" distR="114300" simplePos="0" relativeHeight="251710464" behindDoc="0" locked="0" layoutInCell="1" allowOverlap="1" wp14:anchorId="06C27A73" wp14:editId="6DE03CE8">
                 <wp:simplePos x="0" y="0"/>
                 <wp:positionH relativeFrom="column">
                   <wp:posOffset>5358808</wp:posOffset>
@@ -324,7 +326,7 @@
         <mc:AlternateContent>
           <mc:Choice Requires="wps">
             <w:drawing>
-              <wp:anchor distT="0" distB="0" distL="114300" distR="114300" simplePos="0" relativeHeight="251708416" behindDoc="0" locked="0" layoutInCell="1" allowOverlap="1" wp14:anchorId="1B7A55D2" wp14:editId="3F3B147C">
+              <wp:anchor distT="0" distB="0" distL="114300" distR="114300" simplePos="0" relativeHeight="251708416" behindDoc="0" locked="0" layoutInCell="1" allowOverlap="1" wp14:anchorId="4E8D73C9" wp14:editId="239FC841">
                 <wp:simplePos x="0" y="0"/>
                 <wp:positionH relativeFrom="column">
                   <wp:posOffset>5358809</wp:posOffset>
@@ -410,7 +412,7 @@
         <mc:AlternateContent>
           <mc:Choice Requires="wps">
             <w:drawing>
-              <wp:anchor distT="0" distB="0" distL="114300" distR="114300" simplePos="0" relativeHeight="251706879" behindDoc="1" locked="0" layoutInCell="1" allowOverlap="1" wp14:anchorId="588D9F8E" wp14:editId="4C2EE181">
+              <wp:anchor distT="0" distB="0" distL="114300" distR="114300" simplePos="0" relativeHeight="251706879" behindDoc="1" locked="0" layoutInCell="1" allowOverlap="1" wp14:anchorId="43D21E1C" wp14:editId="6ED9F05C">
                 <wp:simplePos x="0" y="0"/>
                 <wp:positionH relativeFrom="column">
                   <wp:posOffset>-914400</wp:posOffset>
@@ -1086,7 +1088,7 @@
         <mc:AlternateContent>
           <mc:Choice Requires="wpg">
             <w:drawing>
-              <wp:anchor distT="0" distB="0" distL="114300" distR="114300" simplePos="0" relativeHeight="251693056" behindDoc="0" locked="0" layoutInCell="1" allowOverlap="1" wp14:anchorId="3D8DE050" wp14:editId="06E33DB9">
+              <wp:anchor distT="0" distB="0" distL="114300" distR="114300" simplePos="0" relativeHeight="251693056" behindDoc="0" locked="0" layoutInCell="1" allowOverlap="1" wp14:anchorId="39E6F19C" wp14:editId="6BCFAEA2">
                 <wp:simplePos x="0" y="0"/>
                 <wp:positionH relativeFrom="column">
                   <wp:posOffset>3057525</wp:posOffset>
@@ -1310,7 +1312,7 @@
         <mc:AlternateContent>
           <mc:Choice Requires="wpg">
             <w:drawing>
-              <wp:anchor distT="0" distB="0" distL="114300" distR="114300" simplePos="0" relativeHeight="251695104" behindDoc="0" locked="0" layoutInCell="1" allowOverlap="1" wp14:anchorId="56C3A1D2" wp14:editId="2A23D74C">
+              <wp:anchor distT="0" distB="0" distL="114300" distR="114300" simplePos="0" relativeHeight="251695104" behindDoc="0" locked="0" layoutInCell="1" allowOverlap="1" wp14:anchorId="196B6933" wp14:editId="48AF962E">
                 <wp:simplePos x="0" y="0"/>
                 <wp:positionH relativeFrom="column">
                   <wp:posOffset>133350</wp:posOffset>
@@ -1449,7 +1451,7 @@
         <mc:AlternateContent>
           <mc:Choice Requires="wpg">
             <w:drawing>
-              <wp:anchor distT="0" distB="0" distL="114300" distR="114300" simplePos="0" relativeHeight="251703296" behindDoc="0" locked="0" layoutInCell="1" allowOverlap="1" wp14:anchorId="3C074890" wp14:editId="7E77A0DD">
+              <wp:anchor distT="0" distB="0" distL="114300" distR="114300" simplePos="0" relativeHeight="251703296" behindDoc="0" locked="0" layoutInCell="1" allowOverlap="1" wp14:anchorId="13213596" wp14:editId="7C116AEB">
                 <wp:simplePos x="0" y="0"/>
                 <wp:positionH relativeFrom="column">
                   <wp:posOffset>1057275</wp:posOffset>
@@ -1595,7 +1597,7 @@
         <mc:AlternateContent>
           <mc:Choice Requires="wpg">
             <w:drawing>
-              <wp:anchor distT="0" distB="0" distL="114300" distR="114300" simplePos="0" relativeHeight="251699200" behindDoc="0" locked="0" layoutInCell="1" allowOverlap="1" wp14:anchorId="4E633558" wp14:editId="4F0262EF">
+              <wp:anchor distT="0" distB="0" distL="114300" distR="114300" simplePos="0" relativeHeight="251699200" behindDoc="0" locked="0" layoutInCell="1" allowOverlap="1" wp14:anchorId="433FB8C0" wp14:editId="7E9F6F7E">
                 <wp:simplePos x="0" y="0"/>
                 <wp:positionH relativeFrom="column">
                   <wp:posOffset>1238250</wp:posOffset>
@@ -1763,7 +1765,7 @@
         <mc:AlternateContent>
           <mc:Choice Requires="wpg">
             <w:drawing>
-              <wp:anchor distT="0" distB="0" distL="114300" distR="114300" simplePos="0" relativeHeight="251705344" behindDoc="0" locked="0" layoutInCell="1" allowOverlap="1" wp14:anchorId="299A4F3B" wp14:editId="1FDE4D32">
+              <wp:anchor distT="0" distB="0" distL="114300" distR="114300" simplePos="0" relativeHeight="251705344" behindDoc="0" locked="0" layoutInCell="1" allowOverlap="1" wp14:anchorId="45853B7F" wp14:editId="23484165">
                 <wp:simplePos x="0" y="0"/>
                 <wp:positionH relativeFrom="column">
                   <wp:posOffset>247650</wp:posOffset>
@@ -1902,7 +1904,7 @@
         <mc:AlternateContent>
           <mc:Choice Requires="wpg">
             <w:drawing>
-              <wp:anchor distT="0" distB="0" distL="114300" distR="114300" simplePos="0" relativeHeight="251689984" behindDoc="0" locked="0" layoutInCell="1" allowOverlap="1" wp14:anchorId="2E444AEF" wp14:editId="0CFB8F84">
+              <wp:anchor distT="0" distB="0" distL="114300" distR="114300" simplePos="0" relativeHeight="251689984" behindDoc="0" locked="0" layoutInCell="1" allowOverlap="1" wp14:anchorId="26017365" wp14:editId="20B4A9E8">
                 <wp:simplePos x="0" y="0"/>
                 <wp:positionH relativeFrom="column">
                   <wp:posOffset>2924175</wp:posOffset>
@@ -2111,7 +2113,7 @@
         <mc:AlternateContent>
           <mc:Choice Requires="wpg">
             <w:drawing>
-              <wp:anchor distT="0" distB="0" distL="114300" distR="114300" simplePos="0" relativeHeight="251706368" behindDoc="0" locked="0" layoutInCell="1" allowOverlap="1" wp14:anchorId="29BD6284" wp14:editId="61793832">
+              <wp:anchor distT="0" distB="0" distL="114300" distR="114300" simplePos="0" relativeHeight="251706368" behindDoc="0" locked="0" layoutInCell="1" allowOverlap="1" wp14:anchorId="4DE6F64F" wp14:editId="3084040D">
                 <wp:simplePos x="0" y="0"/>
                 <wp:positionH relativeFrom="column">
                   <wp:posOffset>3067050</wp:posOffset>
@@ -2287,7 +2289,7 @@
         <mc:AlternateContent>
           <mc:Choice Requires="wpg">
             <w:drawing>
-              <wp:anchor distT="0" distB="0" distL="114300" distR="114300" simplePos="0" relativeHeight="251701248" behindDoc="0" locked="0" layoutInCell="1" allowOverlap="1" wp14:anchorId="026DB2A1" wp14:editId="456A8382">
+              <wp:anchor distT="0" distB="0" distL="114300" distR="114300" simplePos="0" relativeHeight="251701248" behindDoc="0" locked="0" layoutInCell="1" allowOverlap="1" wp14:anchorId="539C27E9" wp14:editId="28B3F089">
                 <wp:simplePos x="0" y="0"/>
                 <wp:positionH relativeFrom="column">
                   <wp:posOffset>3619500</wp:posOffset>
@@ -2491,7 +2493,7 @@
         <mc:AlternateContent>
           <mc:Choice Requires="wps">
             <w:drawing>
-              <wp:anchor distT="0" distB="0" distL="114300" distR="114300" simplePos="0" relativeHeight="251686912" behindDoc="0" locked="0" layoutInCell="1" allowOverlap="1" wp14:anchorId="2243F4D6" wp14:editId="241481B9">
+              <wp:anchor distT="0" distB="0" distL="114300" distR="114300" simplePos="0" relativeHeight="251686912" behindDoc="0" locked="0" layoutInCell="1" allowOverlap="1" wp14:anchorId="1A1F77E9" wp14:editId="4447EBB4">
                 <wp:simplePos x="0" y="0"/>
                 <wp:positionH relativeFrom="column">
                   <wp:posOffset>2924175</wp:posOffset>
@@ -2573,7 +2575,7 @@
         <mc:AlternateContent>
           <mc:Choice Requires="wps">
             <w:drawing>
-              <wp:anchor distT="0" distB="0" distL="114300" distR="114300" simplePos="0" relativeHeight="251707392" behindDoc="0" locked="0" layoutInCell="1" allowOverlap="1" wp14:anchorId="41C150BA" wp14:editId="3042C417">
+              <wp:anchor distT="0" distB="0" distL="114300" distR="114300" simplePos="0" relativeHeight="251707392" behindDoc="0" locked="0" layoutInCell="1" allowOverlap="1" wp14:anchorId="162A2BDD" wp14:editId="6AE17E19">
                 <wp:simplePos x="0" y="0"/>
                 <wp:positionH relativeFrom="column">
                   <wp:posOffset>771525</wp:posOffset>
@@ -3011,8 +3013,6 @@
                             <w:pPr>
                               <w:jc w:val="center"/>
                             </w:pPr>
-                            <w:bookmarkStart w:id="0" w:name="_GoBack"/>
-                            <w:bookmarkEnd w:id="0"/>
                           </w:p>
                           <w:p>
                             <w:pPr>
@@ -8367,7 +8367,7 @@
 </file>
 
 <file path=customXml/itemProps1.xml><?xml version="1.0" encoding="utf-8"?>
-<ds:datastoreItem xmlns:ds="http://schemas.openxmlformats.org/officeDocument/2006/customXml" ds:itemID="{3828951B-7909-419E-BECA-04FC9B9A5CDB}">
+<ds:datastoreItem xmlns:ds="http://schemas.openxmlformats.org/officeDocument/2006/customXml" ds:itemID="{2AFB99A1-DCB5-4FA7-ACAC-2F94799E74B2}">
   <ds:schemaRefs>
     <ds:schemaRef ds:uri="http://schemas.openxmlformats.org/officeDocument/2006/bibliography"/>
   </ds:schemaRefs>

</xml_diff>